<commit_message>
Actualizacion DRS y Especificacion
Actualizacion DRS y Especificacion
</commit_message>
<xml_diff>
--- a/Documentacion1/07_Documento de Requisitos del Sistema/Requisitos_del_Sistema_V10.docx
+++ b/Documentacion1/07_Documento de Requisitos del Sistema/Requisitos_del_Sistema_V10.docx
@@ -15792,7 +15792,8 @@
       </w:tblPr>
       <w:tblGrid>
         <w:gridCol w:w="2580"/>
-        <w:gridCol w:w="900"/>
+        <w:gridCol w:w="890"/>
+        <w:gridCol w:w="10"/>
         <w:gridCol w:w="5310"/>
       </w:tblGrid>
       <w:tr>
@@ -15835,7 +15836,7 @@
         <w:tc>
           <w:tcPr>
             <w:tcW w:w="6210" w:type="dxa"/>
-            <w:gridSpan w:val="2"/>
+            <w:gridSpan w:val="3"/>
             <w:shd w:val="clear" w:color="auto" w:fill="auto"/>
             <w:tcMar>
               <w:top w:w="100" w:type="dxa"/>
@@ -15893,7 +15894,7 @@
         <w:tc>
           <w:tcPr>
             <w:tcW w:w="6210" w:type="dxa"/>
-            <w:gridSpan w:val="2"/>
+            <w:gridSpan w:val="3"/>
             <w:shd w:val="clear" w:color="auto" w:fill="auto"/>
             <w:tcMar>
               <w:top w:w="100" w:type="dxa"/>
@@ -15957,7 +15958,7 @@
         <w:tc>
           <w:tcPr>
             <w:tcW w:w="6210" w:type="dxa"/>
-            <w:gridSpan w:val="2"/>
+            <w:gridSpan w:val="3"/>
             <w:shd w:val="clear" w:color="auto" w:fill="auto"/>
             <w:tcMar>
               <w:top w:w="100" w:type="dxa"/>
@@ -16021,7 +16022,7 @@
         <w:tc>
           <w:tcPr>
             <w:tcW w:w="6210" w:type="dxa"/>
-            <w:gridSpan w:val="2"/>
+            <w:gridSpan w:val="3"/>
             <w:shd w:val="clear" w:color="auto" w:fill="auto"/>
             <w:tcMar>
               <w:top w:w="100" w:type="dxa"/>
@@ -16079,21 +16080,18 @@
         <w:tc>
           <w:tcPr>
             <w:tcW w:w="6210" w:type="dxa"/>
-            <w:gridSpan w:val="2"/>
-            <w:shd w:val="clear" w:color="auto" w:fill="auto"/>
-            <w:tcMar>
-              <w:top w:w="100" w:type="dxa"/>
-              <w:left w:w="100" w:type="dxa"/>
-              <w:bottom w:w="100" w:type="dxa"/>
-              <w:right w:w="100" w:type="dxa"/>
-            </w:tcMar>
-          </w:tcPr>
-          <w:p>
-            <w:r>
-              <w:rPr>
-                <w:rFonts w:eastAsia="Cambria"/>
-              </w:rPr>
-              <w:t>El comprador podrá establecer comunicación con el vendedor (Propietario).</w:t>
+            <w:gridSpan w:val="3"/>
+            <w:shd w:val="clear" w:color="auto" w:fill="auto"/>
+            <w:tcMar>
+              <w:top w:w="100" w:type="dxa"/>
+              <w:left w:w="100" w:type="dxa"/>
+              <w:bottom w:w="100" w:type="dxa"/>
+              <w:right w:w="100" w:type="dxa"/>
+            </w:tcMar>
+          </w:tcPr>
+          <w:p>
+            <w:r>
+              <w:t>El comprador puede comunicarse con el propietario a través de un formulario en la página web o mediante un enlace directo a WhatsApp.</w:t>
             </w:r>
           </w:p>
         </w:tc>
@@ -16137,7 +16135,7 @@
         <w:tc>
           <w:tcPr>
             <w:tcW w:w="6210" w:type="dxa"/>
-            <w:gridSpan w:val="2"/>
+            <w:gridSpan w:val="3"/>
             <w:shd w:val="clear" w:color="auto" w:fill="auto"/>
             <w:tcMar>
               <w:top w:w="100" w:type="dxa"/>
@@ -16192,6 +16190,7 @@
         <w:tc>
           <w:tcPr>
             <w:tcW w:w="900" w:type="dxa"/>
+            <w:gridSpan w:val="2"/>
             <w:shd w:val="clear" w:color="auto" w:fill="auto"/>
             <w:tcMar>
               <w:top w:w="100" w:type="dxa"/>
@@ -16288,6 +16287,7 @@
         <w:tc>
           <w:tcPr>
             <w:tcW w:w="900" w:type="dxa"/>
+            <w:gridSpan w:val="2"/>
             <w:shd w:val="clear" w:color="auto" w:fill="auto"/>
             <w:tcMar>
               <w:top w:w="100" w:type="dxa"/>
@@ -16371,6 +16371,7 @@
         <w:tc>
           <w:tcPr>
             <w:tcW w:w="900" w:type="dxa"/>
+            <w:gridSpan w:val="2"/>
             <w:shd w:val="clear" w:color="auto" w:fill="auto"/>
             <w:tcMar>
               <w:top w:w="100" w:type="dxa"/>
@@ -16454,6 +16455,7 @@
         <w:tc>
           <w:tcPr>
             <w:tcW w:w="900" w:type="dxa"/>
+            <w:gridSpan w:val="2"/>
             <w:shd w:val="clear" w:color="auto" w:fill="auto"/>
             <w:tcMar>
               <w:top w:w="100" w:type="dxa"/>
@@ -16549,6 +16551,7 @@
         <w:tc>
           <w:tcPr>
             <w:tcW w:w="900" w:type="dxa"/>
+            <w:gridSpan w:val="2"/>
             <w:shd w:val="clear" w:color="auto" w:fill="auto"/>
             <w:tcMar>
               <w:top w:w="100" w:type="dxa"/>
@@ -16649,6 +16652,7 @@
         <w:tc>
           <w:tcPr>
             <w:tcW w:w="900" w:type="dxa"/>
+            <w:gridSpan w:val="2"/>
             <w:shd w:val="clear" w:color="auto" w:fill="auto"/>
             <w:tcMar>
               <w:top w:w="100" w:type="dxa"/>
@@ -16737,6 +16741,7 @@
         <w:tc>
           <w:tcPr>
             <w:tcW w:w="900" w:type="dxa"/>
+            <w:gridSpan w:val="2"/>
             <w:shd w:val="clear" w:color="auto" w:fill="auto"/>
             <w:tcMar>
               <w:top w:w="100" w:type="dxa"/>
@@ -16825,6 +16830,7 @@
         <w:tc>
           <w:tcPr>
             <w:tcW w:w="900" w:type="dxa"/>
+            <w:gridSpan w:val="2"/>
             <w:shd w:val="clear" w:color="auto" w:fill="auto"/>
             <w:tcMar>
               <w:top w:w="100" w:type="dxa"/>
@@ -16916,6 +16922,7 @@
         <w:tc>
           <w:tcPr>
             <w:tcW w:w="900" w:type="dxa"/>
+            <w:gridSpan w:val="2"/>
             <w:shd w:val="clear" w:color="auto" w:fill="auto"/>
             <w:tcMar>
               <w:top w:w="100" w:type="dxa"/>
@@ -17017,6 +17024,7 @@
         <w:tc>
           <w:tcPr>
             <w:tcW w:w="900" w:type="dxa"/>
+            <w:gridSpan w:val="2"/>
             <w:shd w:val="clear" w:color="auto" w:fill="auto"/>
             <w:tcMar>
               <w:top w:w="100" w:type="dxa"/>
@@ -17160,7 +17168,11 @@
               </w:rPr>
             </w:pPr>
             <w:r>
-              <w:t>4. Los datos son enviados al WhatsApp del propietario.</w:t>
+              <w:t xml:space="preserve">4. Los datos son enviados al WhatsApp del </w:t>
+            </w:r>
+            <w:r>
+              <w:lastRenderedPageBreak/>
+              <w:t>propietario.</w:t>
             </w:r>
           </w:p>
         </w:tc>
@@ -17200,6 +17212,7 @@
         <w:tc>
           <w:tcPr>
             <w:tcW w:w="900" w:type="dxa"/>
+            <w:gridSpan w:val="2"/>
             <w:shd w:val="clear" w:color="auto" w:fill="auto"/>
             <w:tcMar>
               <w:top w:w="100" w:type="dxa"/>
@@ -17392,6 +17405,7 @@
         <w:tc>
           <w:tcPr>
             <w:tcW w:w="900" w:type="dxa"/>
+            <w:gridSpan w:val="2"/>
             <w:shd w:val="clear" w:color="auto" w:fill="auto"/>
             <w:tcMar>
               <w:top w:w="100" w:type="dxa"/>
@@ -17513,7 +17527,7 @@
         <w:tc>
           <w:tcPr>
             <w:tcW w:w="6210" w:type="dxa"/>
-            <w:gridSpan w:val="2"/>
+            <w:gridSpan w:val="3"/>
             <w:shd w:val="clear" w:color="auto" w:fill="auto"/>
             <w:tcMar>
               <w:top w:w="100" w:type="dxa"/>
@@ -17539,6 +17553,7 @@
         <w:tc>
           <w:tcPr>
             <w:tcW w:w="2580" w:type="dxa"/>
+            <w:vMerge w:val="restart"/>
             <w:shd w:val="clear" w:color="auto" w:fill="auto"/>
             <w:tcMar>
               <w:top w:w="100" w:type="dxa"/>
@@ -17570,8 +17585,10 @@
         </w:tc>
         <w:tc>
           <w:tcPr>
-            <w:tcW w:w="6210" w:type="dxa"/>
-            <w:gridSpan w:val="2"/>
+            <w:tcW w:w="890" w:type="dxa"/>
+            <w:tcBorders>
+              <w:right w:val="single" w:sz="4" w:space="0" w:color="auto"/>
+            </w:tcBorders>
             <w:shd w:val="clear" w:color="auto" w:fill="auto"/>
             <w:tcMar>
               <w:top w:w="100" w:type="dxa"/>
@@ -17589,28 +17606,28 @@
                 <w:right w:val="nil"/>
                 <w:between w:val="nil"/>
               </w:pBdr>
-            </w:pPr>
-            <w:r>
-              <w:t>El comprador no se comunica con el vendedor por errores de datos errores o incompletos.</w:t>
-            </w:r>
-          </w:p>
-        </w:tc>
-      </w:tr>
-      <w:tr>
-        <w:trPr>
-          <w:trHeight w:val="20"/>
-        </w:trPr>
-        <w:tc>
-          <w:tcPr>
-            <w:tcW w:w="2580" w:type="dxa"/>
-            <w:vMerge w:val="restart"/>
-            <w:shd w:val="clear" w:color="auto" w:fill="auto"/>
-            <w:tcMar>
-              <w:top w:w="100" w:type="dxa"/>
-              <w:left w:w="100" w:type="dxa"/>
-              <w:bottom w:w="100" w:type="dxa"/>
-              <w:right w:w="100" w:type="dxa"/>
-            </w:tcMar>
+              <w:rPr>
+                <w:b/>
+                <w:bCs/>
+              </w:rPr>
+            </w:pPr>
+            <w:r>
+              <w:rPr>
+                <w:b/>
+                <w:bCs/>
+              </w:rPr>
+              <w:t>Paso</w:t>
+            </w:r>
+          </w:p>
+        </w:tc>
+        <w:tc>
+          <w:tcPr>
+            <w:tcW w:w="5320" w:type="dxa"/>
+            <w:gridSpan w:val="2"/>
+            <w:tcBorders>
+              <w:left w:val="single" w:sz="4" w:space="0" w:color="auto"/>
+            </w:tcBorders>
+            <w:shd w:val="clear" w:color="auto" w:fill="auto"/>
           </w:tcPr>
           <w:p>
             <w:pPr>
@@ -17623,6 +17640,402 @@
               </w:pBdr>
               <w:rPr>
                 <w:b/>
+                <w:bCs/>
+              </w:rPr>
+            </w:pPr>
+            <w:r>
+              <w:rPr>
+                <w:b/>
+                <w:bCs/>
+              </w:rPr>
+              <w:t xml:space="preserve">Acción </w:t>
+            </w:r>
+          </w:p>
+        </w:tc>
+      </w:tr>
+      <w:tr>
+        <w:trPr>
+          <w:trHeight w:val="20"/>
+        </w:trPr>
+        <w:tc>
+          <w:tcPr>
+            <w:tcW w:w="2580" w:type="dxa"/>
+            <w:vMerge/>
+            <w:shd w:val="clear" w:color="auto" w:fill="auto"/>
+            <w:tcMar>
+              <w:top w:w="100" w:type="dxa"/>
+              <w:left w:w="100" w:type="dxa"/>
+              <w:bottom w:w="100" w:type="dxa"/>
+              <w:right w:w="100" w:type="dxa"/>
+            </w:tcMar>
+          </w:tcPr>
+          <w:p>
+            <w:pPr>
+              <w:pBdr>
+                <w:top w:val="nil"/>
+                <w:left w:val="nil"/>
+                <w:bottom w:val="nil"/>
+                <w:right w:val="nil"/>
+                <w:between w:val="nil"/>
+              </w:pBdr>
+              <w:rPr>
+                <w:b/>
+              </w:rPr>
+            </w:pPr>
+          </w:p>
+        </w:tc>
+        <w:tc>
+          <w:tcPr>
+            <w:tcW w:w="890" w:type="dxa"/>
+            <w:tcBorders>
+              <w:right w:val="single" w:sz="4" w:space="0" w:color="auto"/>
+            </w:tcBorders>
+            <w:shd w:val="clear" w:color="auto" w:fill="auto"/>
+            <w:tcMar>
+              <w:top w:w="100" w:type="dxa"/>
+              <w:left w:w="100" w:type="dxa"/>
+              <w:bottom w:w="100" w:type="dxa"/>
+              <w:right w:w="100" w:type="dxa"/>
+            </w:tcMar>
+          </w:tcPr>
+          <w:p>
+            <w:pPr>
+              <w:pBdr>
+                <w:top w:val="nil"/>
+                <w:left w:val="nil"/>
+                <w:bottom w:val="nil"/>
+                <w:right w:val="nil"/>
+                <w:between w:val="nil"/>
+              </w:pBdr>
+            </w:pPr>
+            <w:r>
+              <w:t>1</w:t>
+            </w:r>
+          </w:p>
+        </w:tc>
+        <w:tc>
+          <w:tcPr>
+            <w:tcW w:w="5320" w:type="dxa"/>
+            <w:gridSpan w:val="2"/>
+            <w:tcBorders>
+              <w:left w:val="single" w:sz="4" w:space="0" w:color="auto"/>
+            </w:tcBorders>
+            <w:shd w:val="clear" w:color="auto" w:fill="auto"/>
+          </w:tcPr>
+          <w:p>
+            <w:pPr>
+              <w:pBdr>
+                <w:top w:val="nil"/>
+                <w:left w:val="nil"/>
+                <w:bottom w:val="nil"/>
+                <w:right w:val="nil"/>
+                <w:between w:val="nil"/>
+              </w:pBdr>
+              <w:jc w:val="both"/>
+            </w:pPr>
+            <w:r>
+              <w:t>El sistema informa que nombre y correo electrónico son obligatorios</w:t>
+            </w:r>
+          </w:p>
+        </w:tc>
+      </w:tr>
+      <w:tr>
+        <w:trPr>
+          <w:trHeight w:val="20"/>
+        </w:trPr>
+        <w:tc>
+          <w:tcPr>
+            <w:tcW w:w="2580" w:type="dxa"/>
+            <w:vMerge/>
+            <w:shd w:val="clear" w:color="auto" w:fill="auto"/>
+            <w:tcMar>
+              <w:top w:w="100" w:type="dxa"/>
+              <w:left w:w="100" w:type="dxa"/>
+              <w:bottom w:w="100" w:type="dxa"/>
+              <w:right w:w="100" w:type="dxa"/>
+            </w:tcMar>
+          </w:tcPr>
+          <w:p>
+            <w:pPr>
+              <w:pBdr>
+                <w:top w:val="nil"/>
+                <w:left w:val="nil"/>
+                <w:bottom w:val="nil"/>
+                <w:right w:val="nil"/>
+                <w:between w:val="nil"/>
+              </w:pBdr>
+              <w:rPr>
+                <w:b/>
+              </w:rPr>
+            </w:pPr>
+          </w:p>
+        </w:tc>
+        <w:tc>
+          <w:tcPr>
+            <w:tcW w:w="890" w:type="dxa"/>
+            <w:tcBorders>
+              <w:right w:val="single" w:sz="4" w:space="0" w:color="auto"/>
+            </w:tcBorders>
+            <w:shd w:val="clear" w:color="auto" w:fill="auto"/>
+            <w:tcMar>
+              <w:top w:w="100" w:type="dxa"/>
+              <w:left w:w="100" w:type="dxa"/>
+              <w:bottom w:w="100" w:type="dxa"/>
+              <w:right w:w="100" w:type="dxa"/>
+            </w:tcMar>
+          </w:tcPr>
+          <w:p>
+            <w:pPr>
+              <w:pBdr>
+                <w:top w:val="nil"/>
+                <w:left w:val="nil"/>
+                <w:bottom w:val="nil"/>
+                <w:right w:val="nil"/>
+                <w:between w:val="nil"/>
+              </w:pBdr>
+            </w:pPr>
+            <w:r>
+              <w:t>2</w:t>
+            </w:r>
+          </w:p>
+        </w:tc>
+        <w:tc>
+          <w:tcPr>
+            <w:tcW w:w="5320" w:type="dxa"/>
+            <w:gridSpan w:val="2"/>
+            <w:tcBorders>
+              <w:left w:val="single" w:sz="4" w:space="0" w:color="auto"/>
+            </w:tcBorders>
+            <w:shd w:val="clear" w:color="auto" w:fill="auto"/>
+          </w:tcPr>
+          <w:p>
+            <w:pPr>
+              <w:pBdr>
+                <w:top w:val="nil"/>
+                <w:left w:val="nil"/>
+                <w:bottom w:val="nil"/>
+                <w:right w:val="nil"/>
+                <w:between w:val="nil"/>
+              </w:pBdr>
+              <w:jc w:val="both"/>
+            </w:pPr>
+            <w:r>
+              <w:t>Si el nombre esta mal informara al comprador mediante un mensaje de error</w:t>
+            </w:r>
+          </w:p>
+        </w:tc>
+      </w:tr>
+      <w:tr>
+        <w:trPr>
+          <w:trHeight w:val="20"/>
+        </w:trPr>
+        <w:tc>
+          <w:tcPr>
+            <w:tcW w:w="2580" w:type="dxa"/>
+            <w:vMerge/>
+            <w:shd w:val="clear" w:color="auto" w:fill="auto"/>
+            <w:tcMar>
+              <w:top w:w="100" w:type="dxa"/>
+              <w:left w:w="100" w:type="dxa"/>
+              <w:bottom w:w="100" w:type="dxa"/>
+              <w:right w:w="100" w:type="dxa"/>
+            </w:tcMar>
+          </w:tcPr>
+          <w:p>
+            <w:pPr>
+              <w:pBdr>
+                <w:top w:val="nil"/>
+                <w:left w:val="nil"/>
+                <w:bottom w:val="nil"/>
+                <w:right w:val="nil"/>
+                <w:between w:val="nil"/>
+              </w:pBdr>
+              <w:rPr>
+                <w:b/>
+              </w:rPr>
+            </w:pPr>
+          </w:p>
+        </w:tc>
+        <w:tc>
+          <w:tcPr>
+            <w:tcW w:w="890" w:type="dxa"/>
+            <w:tcBorders>
+              <w:right w:val="single" w:sz="4" w:space="0" w:color="auto"/>
+            </w:tcBorders>
+            <w:shd w:val="clear" w:color="auto" w:fill="auto"/>
+            <w:tcMar>
+              <w:top w:w="100" w:type="dxa"/>
+              <w:left w:w="100" w:type="dxa"/>
+              <w:bottom w:w="100" w:type="dxa"/>
+              <w:right w:w="100" w:type="dxa"/>
+            </w:tcMar>
+          </w:tcPr>
+          <w:p>
+            <w:pPr>
+              <w:pBdr>
+                <w:top w:val="nil"/>
+                <w:left w:val="nil"/>
+                <w:bottom w:val="nil"/>
+                <w:right w:val="nil"/>
+                <w:between w:val="nil"/>
+              </w:pBdr>
+            </w:pPr>
+            <w:r>
+              <w:t>3</w:t>
+            </w:r>
+          </w:p>
+        </w:tc>
+        <w:tc>
+          <w:tcPr>
+            <w:tcW w:w="5320" w:type="dxa"/>
+            <w:gridSpan w:val="2"/>
+            <w:tcBorders>
+              <w:left w:val="single" w:sz="4" w:space="0" w:color="auto"/>
+            </w:tcBorders>
+            <w:shd w:val="clear" w:color="auto" w:fill="auto"/>
+          </w:tcPr>
+          <w:p>
+            <w:pPr>
+              <w:pBdr>
+                <w:top w:val="nil"/>
+                <w:left w:val="nil"/>
+                <w:bottom w:val="nil"/>
+                <w:right w:val="nil"/>
+                <w:between w:val="nil"/>
+              </w:pBdr>
+              <w:jc w:val="both"/>
+            </w:pPr>
+            <w:r>
+              <w:t xml:space="preserve">Si el </w:t>
+            </w:r>
+            <w:r>
+              <w:t>correo electrónico</w:t>
+            </w:r>
+            <w:r>
+              <w:t xml:space="preserve"> </w:t>
+            </w:r>
+            <w:r>
+              <w:t>está</w:t>
+            </w:r>
+            <w:r>
+              <w:t xml:space="preserve"> mal informara al comprador mediante un mensaje de error</w:t>
+            </w:r>
+          </w:p>
+        </w:tc>
+      </w:tr>
+      <w:tr>
+        <w:trPr>
+          <w:trHeight w:val="20"/>
+        </w:trPr>
+        <w:tc>
+          <w:tcPr>
+            <w:tcW w:w="2580" w:type="dxa"/>
+            <w:vMerge/>
+            <w:shd w:val="clear" w:color="auto" w:fill="auto"/>
+            <w:tcMar>
+              <w:top w:w="100" w:type="dxa"/>
+              <w:left w:w="100" w:type="dxa"/>
+              <w:bottom w:w="100" w:type="dxa"/>
+              <w:right w:w="100" w:type="dxa"/>
+            </w:tcMar>
+          </w:tcPr>
+          <w:p>
+            <w:pPr>
+              <w:pBdr>
+                <w:top w:val="nil"/>
+                <w:left w:val="nil"/>
+                <w:bottom w:val="nil"/>
+                <w:right w:val="nil"/>
+                <w:between w:val="nil"/>
+              </w:pBdr>
+              <w:rPr>
+                <w:b/>
+              </w:rPr>
+            </w:pPr>
+          </w:p>
+        </w:tc>
+        <w:tc>
+          <w:tcPr>
+            <w:tcW w:w="890" w:type="dxa"/>
+            <w:tcBorders>
+              <w:right w:val="single" w:sz="4" w:space="0" w:color="auto"/>
+            </w:tcBorders>
+            <w:shd w:val="clear" w:color="auto" w:fill="auto"/>
+            <w:tcMar>
+              <w:top w:w="100" w:type="dxa"/>
+              <w:left w:w="100" w:type="dxa"/>
+              <w:bottom w:w="100" w:type="dxa"/>
+              <w:right w:w="100" w:type="dxa"/>
+            </w:tcMar>
+          </w:tcPr>
+          <w:p>
+            <w:pPr>
+              <w:pBdr>
+                <w:top w:val="nil"/>
+                <w:left w:val="nil"/>
+                <w:bottom w:val="nil"/>
+                <w:right w:val="nil"/>
+                <w:between w:val="nil"/>
+              </w:pBdr>
+            </w:pPr>
+            <w:r>
+              <w:t>4</w:t>
+            </w:r>
+          </w:p>
+        </w:tc>
+        <w:tc>
+          <w:tcPr>
+            <w:tcW w:w="5320" w:type="dxa"/>
+            <w:gridSpan w:val="2"/>
+            <w:tcBorders>
+              <w:left w:val="single" w:sz="4" w:space="0" w:color="auto"/>
+            </w:tcBorders>
+            <w:shd w:val="clear" w:color="auto" w:fill="auto"/>
+          </w:tcPr>
+          <w:p>
+            <w:pPr>
+              <w:pBdr>
+                <w:top w:val="nil"/>
+                <w:left w:val="nil"/>
+                <w:bottom w:val="nil"/>
+                <w:right w:val="nil"/>
+                <w:between w:val="nil"/>
+              </w:pBdr>
+              <w:jc w:val="both"/>
+            </w:pPr>
+            <w:r>
+              <w:t>Los datos se ingresan correctamente, sin embargo, no se redirige al comprador al WhatsApp del propietario.</w:t>
+            </w:r>
+          </w:p>
+        </w:tc>
+      </w:tr>
+      <w:tr>
+        <w:trPr>
+          <w:trHeight w:val="20"/>
+        </w:trPr>
+        <w:tc>
+          <w:tcPr>
+            <w:tcW w:w="2580" w:type="dxa"/>
+            <w:vMerge w:val="restart"/>
+            <w:shd w:val="clear" w:color="auto" w:fill="auto"/>
+            <w:tcMar>
+              <w:top w:w="100" w:type="dxa"/>
+              <w:left w:w="100" w:type="dxa"/>
+              <w:bottom w:w="100" w:type="dxa"/>
+              <w:right w:w="100" w:type="dxa"/>
+            </w:tcMar>
+          </w:tcPr>
+          <w:p>
+            <w:pPr>
+              <w:pBdr>
+                <w:top w:val="nil"/>
+                <w:left w:val="nil"/>
+                <w:bottom w:val="nil"/>
+                <w:right w:val="nil"/>
+                <w:between w:val="nil"/>
+              </w:pBdr>
+              <w:rPr>
+                <w:b/>
               </w:rPr>
             </w:pPr>
             <w:r>
@@ -17636,7 +18049,7 @@
         <w:tc>
           <w:tcPr>
             <w:tcW w:w="6210" w:type="dxa"/>
-            <w:gridSpan w:val="2"/>
+            <w:gridSpan w:val="3"/>
             <w:shd w:val="clear" w:color="auto" w:fill="auto"/>
             <w:tcMar>
               <w:top w:w="100" w:type="dxa"/>
@@ -17702,7 +18115,7 @@
         <w:tc>
           <w:tcPr>
             <w:tcW w:w="6210" w:type="dxa"/>
-            <w:gridSpan w:val="2"/>
+            <w:gridSpan w:val="3"/>
             <w:shd w:val="clear" w:color="auto" w:fill="auto"/>
             <w:tcMar>
               <w:top w:w="100" w:type="dxa"/>
@@ -17779,6 +18192,7 @@
               <w:rPr>
                 <w:b/>
               </w:rPr>
+              <w:lastRenderedPageBreak/>
               <w:t>UC-0</w:t>
             </w:r>
             <w:r>
@@ -17953,7 +18367,7 @@
               <w:rPr>
                 <w:rFonts w:eastAsia="Cambria"/>
               </w:rPr>
-              <w:t>Propietario, Comprador</w:t>
+              <w:t>Comprador</w:t>
             </w:r>
           </w:p>
         </w:tc>
@@ -18001,10 +18415,7 @@
           </w:tcPr>
           <w:p>
             <w:r>
-              <w:rPr>
-                <w:rFonts w:eastAsia="Cambria"/>
-              </w:rPr>
-              <w:t>La página brinda un apartado donde se puede visualizar información sobre la empresa.</w:t>
+              <w:t>El comprador puede visualizar la misión y visión sobre la empresa.</w:t>
             </w:r>
           </w:p>
         </w:tc>
@@ -18082,7 +18493,6 @@
               <w:rPr>
                 <w:b/>
               </w:rPr>
-              <w:lastRenderedPageBreak/>
               <w:t>Flujo normal</w:t>
             </w:r>
           </w:p>
@@ -18492,6 +18902,7 @@
         <w:tc>
           <w:tcPr>
             <w:tcW w:w="2580" w:type="dxa"/>
+            <w:vMerge w:val="restart"/>
             <w:shd w:val="clear" w:color="auto" w:fill="auto"/>
             <w:tcMar>
               <w:top w:w="100" w:type="dxa"/>
@@ -18516,25 +18927,110 @@
         </w:tc>
         <w:tc>
           <w:tcPr>
-            <w:tcW w:w="6210" w:type="dxa"/>
-            <w:gridSpan w:val="2"/>
-            <w:shd w:val="clear" w:color="auto" w:fill="auto"/>
-            <w:tcMar>
-              <w:top w:w="100" w:type="dxa"/>
-              <w:left w:w="100" w:type="dxa"/>
-              <w:bottom w:w="100" w:type="dxa"/>
-              <w:right w:w="100" w:type="dxa"/>
-            </w:tcMar>
-          </w:tcPr>
-          <w:p>
-            <w:r>
-              <w:t>El comprador no puede informarse</w:t>
-            </w:r>
-            <w:r>
-              <w:t xml:space="preserve"> por fallo en mostrar la información</w:t>
-            </w:r>
-            <w:r>
-              <w:t>.</w:t>
+            <w:tcW w:w="900" w:type="dxa"/>
+            <w:tcBorders>
+              <w:right w:val="single" w:sz="4" w:space="0" w:color="auto"/>
+            </w:tcBorders>
+            <w:shd w:val="clear" w:color="auto" w:fill="auto"/>
+            <w:tcMar>
+              <w:top w:w="100" w:type="dxa"/>
+              <w:left w:w="100" w:type="dxa"/>
+              <w:bottom w:w="100" w:type="dxa"/>
+              <w:right w:w="100" w:type="dxa"/>
+            </w:tcMar>
+          </w:tcPr>
+          <w:p>
+            <w:pPr>
+              <w:rPr>
+                <w:b/>
+              </w:rPr>
+            </w:pPr>
+            <w:r>
+              <w:rPr>
+                <w:b/>
+              </w:rPr>
+              <w:t>Paso</w:t>
+            </w:r>
+          </w:p>
+        </w:tc>
+        <w:tc>
+          <w:tcPr>
+            <w:tcW w:w="5310" w:type="dxa"/>
+            <w:tcBorders>
+              <w:left w:val="single" w:sz="4" w:space="0" w:color="auto"/>
+            </w:tcBorders>
+            <w:shd w:val="clear" w:color="auto" w:fill="auto"/>
+          </w:tcPr>
+          <w:p>
+            <w:pPr>
+              <w:rPr>
+                <w:b/>
+              </w:rPr>
+            </w:pPr>
+            <w:r>
+              <w:rPr>
+                <w:b/>
+              </w:rPr>
+              <w:t>Acción</w:t>
+            </w:r>
+          </w:p>
+        </w:tc>
+      </w:tr>
+      <w:tr>
+        <w:trPr>
+          <w:trHeight w:val="58"/>
+        </w:trPr>
+        <w:tc>
+          <w:tcPr>
+            <w:tcW w:w="2580" w:type="dxa"/>
+            <w:vMerge/>
+            <w:shd w:val="clear" w:color="auto" w:fill="auto"/>
+            <w:tcMar>
+              <w:top w:w="100" w:type="dxa"/>
+              <w:left w:w="100" w:type="dxa"/>
+              <w:bottom w:w="100" w:type="dxa"/>
+              <w:right w:w="100" w:type="dxa"/>
+            </w:tcMar>
+          </w:tcPr>
+          <w:p>
+            <w:pPr>
+              <w:rPr>
+                <w:b/>
+              </w:rPr>
+            </w:pPr>
+          </w:p>
+        </w:tc>
+        <w:tc>
+          <w:tcPr>
+            <w:tcW w:w="900" w:type="dxa"/>
+            <w:tcBorders>
+              <w:right w:val="single" w:sz="4" w:space="0" w:color="auto"/>
+            </w:tcBorders>
+            <w:shd w:val="clear" w:color="auto" w:fill="auto"/>
+            <w:tcMar>
+              <w:top w:w="100" w:type="dxa"/>
+              <w:left w:w="100" w:type="dxa"/>
+              <w:bottom w:w="100" w:type="dxa"/>
+              <w:right w:w="100" w:type="dxa"/>
+            </w:tcMar>
+          </w:tcPr>
+          <w:p>
+            <w:r>
+              <w:t>1</w:t>
+            </w:r>
+          </w:p>
+        </w:tc>
+        <w:tc>
+          <w:tcPr>
+            <w:tcW w:w="5310" w:type="dxa"/>
+            <w:tcBorders>
+              <w:left w:val="single" w:sz="4" w:space="0" w:color="auto"/>
+            </w:tcBorders>
+            <w:shd w:val="clear" w:color="auto" w:fill="auto"/>
+          </w:tcPr>
+          <w:p>
+            <w:r>
+              <w:t>El comprador no puede informarse por fallo en mostrar la información.</w:t>
             </w:r>
           </w:p>
         </w:tc>
@@ -18670,7 +19166,8 @@
       </w:tblPr>
       <w:tblGrid>
         <w:gridCol w:w="2580"/>
-        <w:gridCol w:w="900"/>
+        <w:gridCol w:w="850"/>
+        <w:gridCol w:w="50"/>
         <w:gridCol w:w="5310"/>
       </w:tblGrid>
       <w:tr>
@@ -18712,7 +19209,7 @@
         <w:tc>
           <w:tcPr>
             <w:tcW w:w="6210" w:type="dxa"/>
-            <w:gridSpan w:val="2"/>
+            <w:gridSpan w:val="3"/>
             <w:shd w:val="clear" w:color="auto" w:fill="auto"/>
             <w:tcMar>
               <w:top w:w="100" w:type="dxa"/>
@@ -18763,7 +19260,7 @@
         <w:tc>
           <w:tcPr>
             <w:tcW w:w="6210" w:type="dxa"/>
-            <w:gridSpan w:val="2"/>
+            <w:gridSpan w:val="3"/>
             <w:shd w:val="clear" w:color="auto" w:fill="auto"/>
             <w:tcMar>
               <w:top w:w="100" w:type="dxa"/>
@@ -18804,6 +19301,7 @@
               <w:rPr>
                 <w:b/>
               </w:rPr>
+              <w:lastRenderedPageBreak/>
               <w:t>Requisitos asociados</w:t>
             </w:r>
           </w:p>
@@ -18811,7 +19309,7 @@
         <w:tc>
           <w:tcPr>
             <w:tcW w:w="6210" w:type="dxa"/>
-            <w:gridSpan w:val="2"/>
+            <w:gridSpan w:val="3"/>
             <w:shd w:val="clear" w:color="auto" w:fill="auto"/>
             <w:tcMar>
               <w:top w:w="100" w:type="dxa"/>
@@ -18859,7 +19357,7 @@
         <w:tc>
           <w:tcPr>
             <w:tcW w:w="6210" w:type="dxa"/>
-            <w:gridSpan w:val="2"/>
+            <w:gridSpan w:val="3"/>
             <w:shd w:val="clear" w:color="auto" w:fill="auto"/>
             <w:tcMar>
               <w:top w:w="100" w:type="dxa"/>
@@ -18910,21 +19408,18 @@
         <w:tc>
           <w:tcPr>
             <w:tcW w:w="6210" w:type="dxa"/>
-            <w:gridSpan w:val="2"/>
-            <w:shd w:val="clear" w:color="auto" w:fill="auto"/>
-            <w:tcMar>
-              <w:top w:w="100" w:type="dxa"/>
-              <w:left w:w="100" w:type="dxa"/>
-              <w:bottom w:w="100" w:type="dxa"/>
-              <w:right w:w="100" w:type="dxa"/>
-            </w:tcMar>
-          </w:tcPr>
-          <w:p>
-            <w:r>
-              <w:rPr>
-                <w:rFonts w:eastAsia="Cambria"/>
-              </w:rPr>
-              <w:t>Se puede visualizar imágenes de los procesos de producción de cada sección donde se tiene peceras.</w:t>
+            <w:gridSpan w:val="3"/>
+            <w:shd w:val="clear" w:color="auto" w:fill="auto"/>
+            <w:tcMar>
+              <w:top w:w="100" w:type="dxa"/>
+              <w:left w:w="100" w:type="dxa"/>
+              <w:bottom w:w="100" w:type="dxa"/>
+              <w:right w:w="100" w:type="dxa"/>
+            </w:tcMar>
+          </w:tcPr>
+          <w:p>
+            <w:r>
+              <w:t>El usuario puede visualizar una galería de imágenes y videos que muestran los diferentes procesos de producción de los productos piscícolas.</w:t>
             </w:r>
           </w:p>
         </w:tc>
@@ -18961,54 +19456,55 @@
         <w:tc>
           <w:tcPr>
             <w:tcW w:w="6210" w:type="dxa"/>
+            <w:gridSpan w:val="3"/>
+            <w:shd w:val="clear" w:color="auto" w:fill="auto"/>
+            <w:tcMar>
+              <w:top w:w="100" w:type="dxa"/>
+              <w:left w:w="100" w:type="dxa"/>
+              <w:bottom w:w="100" w:type="dxa"/>
+              <w:right w:w="100" w:type="dxa"/>
+            </w:tcMar>
+          </w:tcPr>
+          <w:p>
+            <w:r>
+              <w:rPr>
+                <w:rFonts w:eastAsia="Cambria"/>
+              </w:rPr>
+              <w:t>El comprador debe tener acceso a Internet y estar en la página web.</w:t>
+            </w:r>
+          </w:p>
+        </w:tc>
+      </w:tr>
+      <w:tr>
+        <w:tc>
+          <w:tcPr>
+            <w:tcW w:w="2580" w:type="dxa"/>
+            <w:shd w:val="clear" w:color="auto" w:fill="auto"/>
+            <w:tcMar>
+              <w:top w:w="100" w:type="dxa"/>
+              <w:left w:w="100" w:type="dxa"/>
+              <w:bottom w:w="100" w:type="dxa"/>
+              <w:right w:w="100" w:type="dxa"/>
+            </w:tcMar>
+          </w:tcPr>
+          <w:p>
+            <w:pPr>
+              <w:rPr>
+                <w:b/>
+              </w:rPr>
+            </w:pPr>
+            <w:r>
+              <w:rPr>
+                <w:b/>
+              </w:rPr>
+              <w:t>Flujo normal</w:t>
+            </w:r>
+          </w:p>
+        </w:tc>
+        <w:tc>
+          <w:tcPr>
+            <w:tcW w:w="900" w:type="dxa"/>
             <w:gridSpan w:val="2"/>
-            <w:shd w:val="clear" w:color="auto" w:fill="auto"/>
-            <w:tcMar>
-              <w:top w:w="100" w:type="dxa"/>
-              <w:left w:w="100" w:type="dxa"/>
-              <w:bottom w:w="100" w:type="dxa"/>
-              <w:right w:w="100" w:type="dxa"/>
-            </w:tcMar>
-          </w:tcPr>
-          <w:p>
-            <w:r>
-              <w:rPr>
-                <w:rFonts w:eastAsia="Cambria"/>
-              </w:rPr>
-              <w:t>El comprador debe tener acceso a Internet y estar en la página web.</w:t>
-            </w:r>
-          </w:p>
-        </w:tc>
-      </w:tr>
-      <w:tr>
-        <w:tc>
-          <w:tcPr>
-            <w:tcW w:w="2580" w:type="dxa"/>
-            <w:shd w:val="clear" w:color="auto" w:fill="auto"/>
-            <w:tcMar>
-              <w:top w:w="100" w:type="dxa"/>
-              <w:left w:w="100" w:type="dxa"/>
-              <w:bottom w:w="100" w:type="dxa"/>
-              <w:right w:w="100" w:type="dxa"/>
-            </w:tcMar>
-          </w:tcPr>
-          <w:p>
-            <w:pPr>
-              <w:rPr>
-                <w:b/>
-              </w:rPr>
-            </w:pPr>
-            <w:r>
-              <w:rPr>
-                <w:b/>
-              </w:rPr>
-              <w:t>Flujo normal</w:t>
-            </w:r>
-          </w:p>
-        </w:tc>
-        <w:tc>
-          <w:tcPr>
-            <w:tcW w:w="900" w:type="dxa"/>
             <w:shd w:val="clear" w:color="auto" w:fill="auto"/>
             <w:tcMar>
               <w:top w:w="100" w:type="dxa"/>
@@ -19084,6 +19580,7 @@
         <w:tc>
           <w:tcPr>
             <w:tcW w:w="900" w:type="dxa"/>
+            <w:gridSpan w:val="2"/>
             <w:shd w:val="clear" w:color="auto" w:fill="auto"/>
             <w:tcMar>
               <w:top w:w="100" w:type="dxa"/>
@@ -19126,14 +19623,7 @@
               <w:rPr>
                 <w:rFonts w:eastAsia="Cambria"/>
               </w:rPr>
-              <w:t xml:space="preserve">El comprador navega a la página de la galería de </w:t>
-            </w:r>
-            <w:r>
-              <w:rPr>
-                <w:rFonts w:eastAsia="Cambria"/>
-              </w:rPr>
-              <w:lastRenderedPageBreak/>
-              <w:t>procesos de producción.</w:t>
+              <w:t>El comprador navega a la página de la galería de procesos de producción.</w:t>
             </w:r>
           </w:p>
         </w:tc>
@@ -19170,6 +19660,7 @@
         <w:tc>
           <w:tcPr>
             <w:tcW w:w="900" w:type="dxa"/>
+            <w:gridSpan w:val="2"/>
             <w:shd w:val="clear" w:color="auto" w:fill="auto"/>
             <w:tcMar>
               <w:top w:w="100" w:type="dxa"/>
@@ -19249,6 +19740,7 @@
         <w:tc>
           <w:tcPr>
             <w:tcW w:w="900" w:type="dxa"/>
+            <w:gridSpan w:val="2"/>
             <w:shd w:val="clear" w:color="auto" w:fill="auto"/>
             <w:tcMar>
               <w:top w:w="100" w:type="dxa"/>
@@ -19328,6 +19820,7 @@
         <w:tc>
           <w:tcPr>
             <w:tcW w:w="900" w:type="dxa"/>
+            <w:gridSpan w:val="2"/>
             <w:shd w:val="clear" w:color="auto" w:fill="auto"/>
             <w:tcMar>
               <w:top w:w="100" w:type="dxa"/>
@@ -19421,6 +19914,7 @@
         <w:tc>
           <w:tcPr>
             <w:tcW w:w="900" w:type="dxa"/>
+            <w:gridSpan w:val="2"/>
             <w:shd w:val="clear" w:color="auto" w:fill="auto"/>
             <w:tcMar>
               <w:top w:w="100" w:type="dxa"/>
@@ -19565,6 +20059,7 @@
         <w:tc>
           <w:tcPr>
             <w:tcW w:w="900" w:type="dxa"/>
+            <w:gridSpan w:val="2"/>
             <w:shd w:val="clear" w:color="auto" w:fill="auto"/>
             <w:tcMar>
               <w:top w:w="100" w:type="dxa"/>
@@ -19614,7 +20109,15 @@
                 <w:b/>
                 <w:bCs/>
               </w:rPr>
-              <w:t>Presentacion fallida</w:t>
+              <w:t>Presentación</w:t>
+            </w:r>
+            <w:r>
+              <w:rPr>
+                <w:rFonts w:eastAsia="Cambria"/>
+                <w:b/>
+                <w:bCs/>
+              </w:rPr>
+              <w:t xml:space="preserve"> fallida</w:t>
             </w:r>
           </w:p>
           <w:p>
@@ -19679,6 +20182,7 @@
         <w:tc>
           <w:tcPr>
             <w:tcW w:w="900" w:type="dxa"/>
+            <w:gridSpan w:val="2"/>
             <w:shd w:val="clear" w:color="auto" w:fill="auto"/>
             <w:tcMar>
               <w:top w:w="100" w:type="dxa"/>
@@ -19742,7 +20246,14 @@
               <w:rPr>
                 <w:rFonts w:eastAsia="Cambria"/>
               </w:rPr>
-              <w:t xml:space="preserve">1. El sistema fallara con la navegación de la presentación de productos, los botones de navegación fallaran </w:t>
+              <w:t xml:space="preserve">1. El sistema fallara con la navegación de la </w:t>
+            </w:r>
+            <w:r>
+              <w:rPr>
+                <w:rFonts w:eastAsia="Cambria"/>
+              </w:rPr>
+              <w:lastRenderedPageBreak/>
+              <w:t xml:space="preserve">presentación de productos, los botones de navegación fallaran </w:t>
             </w:r>
             <w:r>
               <w:rPr>
@@ -19784,6 +20295,7 @@
               <w:rPr>
                 <w:b/>
               </w:rPr>
+              <w:lastRenderedPageBreak/>
               <w:t>Postcondición</w:t>
             </w:r>
           </w:p>
@@ -19791,7 +20303,7 @@
         <w:tc>
           <w:tcPr>
             <w:tcW w:w="6210" w:type="dxa"/>
-            <w:gridSpan w:val="2"/>
+            <w:gridSpan w:val="3"/>
             <w:shd w:val="clear" w:color="auto" w:fill="auto"/>
             <w:tcMar>
               <w:top w:w="100" w:type="dxa"/>
@@ -19817,6 +20329,7 @@
         <w:tc>
           <w:tcPr>
             <w:tcW w:w="2580" w:type="dxa"/>
+            <w:vMerge w:val="restart"/>
             <w:shd w:val="clear" w:color="auto" w:fill="auto"/>
             <w:tcMar>
               <w:top w:w="100" w:type="dxa"/>
@@ -19841,22 +20354,56 @@
         </w:tc>
         <w:tc>
           <w:tcPr>
-            <w:tcW w:w="6210" w:type="dxa"/>
+            <w:tcW w:w="850" w:type="dxa"/>
+            <w:tcBorders>
+              <w:right w:val="single" w:sz="4" w:space="0" w:color="auto"/>
+            </w:tcBorders>
+            <w:shd w:val="clear" w:color="auto" w:fill="auto"/>
+            <w:tcMar>
+              <w:top w:w="100" w:type="dxa"/>
+              <w:left w:w="100" w:type="dxa"/>
+              <w:bottom w:w="100" w:type="dxa"/>
+              <w:right w:w="100" w:type="dxa"/>
+            </w:tcMar>
+          </w:tcPr>
+          <w:p>
+            <w:pPr>
+              <w:rPr>
+                <w:b/>
+                <w:bCs/>
+              </w:rPr>
+            </w:pPr>
+            <w:r>
+              <w:rPr>
+                <w:b/>
+                <w:bCs/>
+              </w:rPr>
+              <w:t>Paso</w:t>
+            </w:r>
+          </w:p>
+        </w:tc>
+        <w:tc>
+          <w:tcPr>
+            <w:tcW w:w="5360" w:type="dxa"/>
             <w:gridSpan w:val="2"/>
-            <w:shd w:val="clear" w:color="auto" w:fill="auto"/>
-            <w:tcMar>
-              <w:top w:w="100" w:type="dxa"/>
-              <w:left w:w="100" w:type="dxa"/>
-              <w:bottom w:w="100" w:type="dxa"/>
-              <w:right w:w="100" w:type="dxa"/>
-            </w:tcMar>
-          </w:tcPr>
-          <w:p>
-            <w:r>
-              <w:t>La galería no se muestra correctamente</w:t>
-            </w:r>
-            <w:r>
-              <w:t xml:space="preserve"> por fallo en la carga de imágenes lo que la navegación va ser imposible.</w:t>
+            <w:tcBorders>
+              <w:left w:val="single" w:sz="4" w:space="0" w:color="auto"/>
+            </w:tcBorders>
+            <w:shd w:val="clear" w:color="auto" w:fill="auto"/>
+          </w:tcPr>
+          <w:p>
+            <w:pPr>
+              <w:rPr>
+                <w:b/>
+                <w:bCs/>
+              </w:rPr>
+            </w:pPr>
+            <w:r>
+              <w:rPr>
+                <w:b/>
+                <w:bCs/>
+              </w:rPr>
+              <w:t>Acción</w:t>
             </w:r>
           </w:p>
         </w:tc>
@@ -19868,6 +20415,126 @@
         <w:tc>
           <w:tcPr>
             <w:tcW w:w="2580" w:type="dxa"/>
+            <w:vMerge/>
+            <w:shd w:val="clear" w:color="auto" w:fill="auto"/>
+            <w:tcMar>
+              <w:top w:w="100" w:type="dxa"/>
+              <w:left w:w="100" w:type="dxa"/>
+              <w:bottom w:w="100" w:type="dxa"/>
+              <w:right w:w="100" w:type="dxa"/>
+            </w:tcMar>
+          </w:tcPr>
+          <w:p>
+            <w:pPr>
+              <w:rPr>
+                <w:b/>
+              </w:rPr>
+            </w:pPr>
+          </w:p>
+        </w:tc>
+        <w:tc>
+          <w:tcPr>
+            <w:tcW w:w="850" w:type="dxa"/>
+            <w:tcBorders>
+              <w:right w:val="single" w:sz="4" w:space="0" w:color="auto"/>
+            </w:tcBorders>
+            <w:shd w:val="clear" w:color="auto" w:fill="auto"/>
+            <w:tcMar>
+              <w:top w:w="100" w:type="dxa"/>
+              <w:left w:w="100" w:type="dxa"/>
+              <w:bottom w:w="100" w:type="dxa"/>
+              <w:right w:w="100" w:type="dxa"/>
+            </w:tcMar>
+          </w:tcPr>
+          <w:p>
+            <w:r>
+              <w:t>1</w:t>
+            </w:r>
+          </w:p>
+        </w:tc>
+        <w:tc>
+          <w:tcPr>
+            <w:tcW w:w="5360" w:type="dxa"/>
+            <w:gridSpan w:val="2"/>
+            <w:tcBorders>
+              <w:left w:val="single" w:sz="4" w:space="0" w:color="auto"/>
+            </w:tcBorders>
+            <w:shd w:val="clear" w:color="auto" w:fill="auto"/>
+          </w:tcPr>
+          <w:p>
+            <w:r>
+              <w:t>La galería no se muestra correctamente por fallo en la carga de imágenes lo que la navegación va ser imposible</w:t>
+            </w:r>
+          </w:p>
+        </w:tc>
+      </w:tr>
+      <w:tr>
+        <w:trPr>
+          <w:trHeight w:val="440"/>
+        </w:trPr>
+        <w:tc>
+          <w:tcPr>
+            <w:tcW w:w="2580" w:type="dxa"/>
+            <w:vMerge/>
+            <w:shd w:val="clear" w:color="auto" w:fill="auto"/>
+            <w:tcMar>
+              <w:top w:w="100" w:type="dxa"/>
+              <w:left w:w="100" w:type="dxa"/>
+              <w:bottom w:w="100" w:type="dxa"/>
+              <w:right w:w="100" w:type="dxa"/>
+            </w:tcMar>
+          </w:tcPr>
+          <w:p>
+            <w:pPr>
+              <w:rPr>
+                <w:b/>
+              </w:rPr>
+            </w:pPr>
+          </w:p>
+        </w:tc>
+        <w:tc>
+          <w:tcPr>
+            <w:tcW w:w="850" w:type="dxa"/>
+            <w:tcBorders>
+              <w:right w:val="single" w:sz="4" w:space="0" w:color="auto"/>
+            </w:tcBorders>
+            <w:shd w:val="clear" w:color="auto" w:fill="auto"/>
+            <w:tcMar>
+              <w:top w:w="100" w:type="dxa"/>
+              <w:left w:w="100" w:type="dxa"/>
+              <w:bottom w:w="100" w:type="dxa"/>
+              <w:right w:w="100" w:type="dxa"/>
+            </w:tcMar>
+          </w:tcPr>
+          <w:p>
+            <w:r>
+              <w:t>2</w:t>
+            </w:r>
+          </w:p>
+        </w:tc>
+        <w:tc>
+          <w:tcPr>
+            <w:tcW w:w="5360" w:type="dxa"/>
+            <w:gridSpan w:val="2"/>
+            <w:tcBorders>
+              <w:left w:val="single" w:sz="4" w:space="0" w:color="auto"/>
+            </w:tcBorders>
+            <w:shd w:val="clear" w:color="auto" w:fill="auto"/>
+          </w:tcPr>
+          <w:p>
+            <w:r>
+              <w:t>La presentación no se ejecuta correctamente lo que la navegación tampoco funcionara</w:t>
+            </w:r>
+          </w:p>
+        </w:tc>
+      </w:tr>
+      <w:tr>
+        <w:trPr>
+          <w:trHeight w:val="440"/>
+        </w:trPr>
+        <w:tc>
+          <w:tcPr>
+            <w:tcW w:w="2580" w:type="dxa"/>
             <w:vMerge w:val="restart"/>
             <w:shd w:val="clear" w:color="auto" w:fill="auto"/>
             <w:tcMar>
@@ -19894,7 +20561,7 @@
         <w:tc>
           <w:tcPr>
             <w:tcW w:w="6210" w:type="dxa"/>
-            <w:gridSpan w:val="2"/>
+            <w:gridSpan w:val="3"/>
             <w:shd w:val="clear" w:color="auto" w:fill="auto"/>
             <w:tcMar>
               <w:top w:w="100" w:type="dxa"/>
@@ -19953,7 +20620,7 @@
         <w:tc>
           <w:tcPr>
             <w:tcW w:w="6210" w:type="dxa"/>
-            <w:gridSpan w:val="2"/>
+            <w:gridSpan w:val="3"/>
             <w:shd w:val="clear" w:color="auto" w:fill="auto"/>
             <w:tcMar>
               <w:top w:w="100" w:type="dxa"/>
@@ -19971,6 +20638,7 @@
       </w:tr>
       <w:bookmarkEnd w:id="17"/>
     </w:tbl>
+    <w:p/>
     <w:p/>
     <w:tbl>
       <w:tblPr>
@@ -19991,7 +20659,8 @@
       <w:tblGrid>
         <w:gridCol w:w="2580"/>
         <w:gridCol w:w="900"/>
-        <w:gridCol w:w="5310"/>
+        <w:gridCol w:w="50"/>
+        <w:gridCol w:w="5260"/>
       </w:tblGrid>
       <w:tr>
         <w:trPr>
@@ -20032,7 +20701,7 @@
         <w:tc>
           <w:tcPr>
             <w:tcW w:w="6210" w:type="dxa"/>
-            <w:gridSpan w:val="2"/>
+            <w:gridSpan w:val="3"/>
             <w:shd w:val="clear" w:color="auto" w:fill="auto"/>
             <w:tcMar>
               <w:top w:w="100" w:type="dxa"/>
@@ -20083,7 +20752,7 @@
         <w:tc>
           <w:tcPr>
             <w:tcW w:w="6210" w:type="dxa"/>
-            <w:gridSpan w:val="2"/>
+            <w:gridSpan w:val="3"/>
             <w:shd w:val="clear" w:color="auto" w:fill="auto"/>
             <w:tcMar>
               <w:top w:w="100" w:type="dxa"/>
@@ -20131,7 +20800,7 @@
         <w:tc>
           <w:tcPr>
             <w:tcW w:w="6210" w:type="dxa"/>
-            <w:gridSpan w:val="2"/>
+            <w:gridSpan w:val="3"/>
             <w:shd w:val="clear" w:color="auto" w:fill="auto"/>
             <w:tcMar>
               <w:top w:w="100" w:type="dxa"/>
@@ -20179,7 +20848,7 @@
         <w:tc>
           <w:tcPr>
             <w:tcW w:w="6210" w:type="dxa"/>
-            <w:gridSpan w:val="2"/>
+            <w:gridSpan w:val="3"/>
             <w:shd w:val="clear" w:color="auto" w:fill="auto"/>
             <w:tcMar>
               <w:top w:w="100" w:type="dxa"/>
@@ -20230,21 +20899,18 @@
         <w:tc>
           <w:tcPr>
             <w:tcW w:w="6210" w:type="dxa"/>
-            <w:gridSpan w:val="2"/>
-            <w:shd w:val="clear" w:color="auto" w:fill="auto"/>
-            <w:tcMar>
-              <w:top w:w="100" w:type="dxa"/>
-              <w:left w:w="100" w:type="dxa"/>
-              <w:bottom w:w="100" w:type="dxa"/>
-              <w:right w:w="100" w:type="dxa"/>
-            </w:tcMar>
-          </w:tcPr>
-          <w:p>
-            <w:r>
-              <w:rPr>
-                <w:rFonts w:eastAsia="Cambria"/>
-              </w:rPr>
-              <w:t>Se puede visualizar imágenes y descripciones de los productos de cada sección que se tiene peceras.</w:t>
+            <w:gridSpan w:val="3"/>
+            <w:shd w:val="clear" w:color="auto" w:fill="auto"/>
+            <w:tcMar>
+              <w:top w:w="100" w:type="dxa"/>
+              <w:left w:w="100" w:type="dxa"/>
+              <w:bottom w:w="100" w:type="dxa"/>
+              <w:right w:w="100" w:type="dxa"/>
+            </w:tcMar>
+          </w:tcPr>
+          <w:p>
+            <w:r>
+              <w:t>El comprador puede visualizar un catálogo de los productos piscícolas disponibles, con descripciones y precios.</w:t>
             </w:r>
           </w:p>
         </w:tc>
@@ -20281,79 +20947,80 @@
         <w:tc>
           <w:tcPr>
             <w:tcW w:w="6210" w:type="dxa"/>
+            <w:gridSpan w:val="3"/>
+            <w:shd w:val="clear" w:color="auto" w:fill="auto"/>
+            <w:tcMar>
+              <w:top w:w="100" w:type="dxa"/>
+              <w:left w:w="100" w:type="dxa"/>
+              <w:bottom w:w="100" w:type="dxa"/>
+              <w:right w:w="100" w:type="dxa"/>
+            </w:tcMar>
+          </w:tcPr>
+          <w:p>
+            <w:r>
+              <w:rPr>
+                <w:rFonts w:eastAsia="Cambria"/>
+              </w:rPr>
+              <w:t>El usuario debe tener acceso a Internet y estar en la página web.</w:t>
+            </w:r>
+          </w:p>
+        </w:tc>
+      </w:tr>
+      <w:tr>
+        <w:tc>
+          <w:tcPr>
+            <w:tcW w:w="2580" w:type="dxa"/>
+            <w:shd w:val="clear" w:color="auto" w:fill="auto"/>
+            <w:tcMar>
+              <w:top w:w="100" w:type="dxa"/>
+              <w:left w:w="100" w:type="dxa"/>
+              <w:bottom w:w="100" w:type="dxa"/>
+              <w:right w:w="100" w:type="dxa"/>
+            </w:tcMar>
+          </w:tcPr>
+          <w:p>
+            <w:pPr>
+              <w:rPr>
+                <w:b/>
+              </w:rPr>
+            </w:pPr>
+            <w:r>
+              <w:rPr>
+                <w:b/>
+              </w:rPr>
+              <w:t>Flujo normal</w:t>
+            </w:r>
+          </w:p>
+        </w:tc>
+        <w:tc>
+          <w:tcPr>
+            <w:tcW w:w="900" w:type="dxa"/>
+            <w:shd w:val="clear" w:color="auto" w:fill="auto"/>
+            <w:tcMar>
+              <w:top w:w="100" w:type="dxa"/>
+              <w:left w:w="100" w:type="dxa"/>
+              <w:bottom w:w="100" w:type="dxa"/>
+              <w:right w:w="100" w:type="dxa"/>
+            </w:tcMar>
+          </w:tcPr>
+          <w:p>
+            <w:pPr>
+              <w:rPr>
+                <w:b/>
+              </w:rPr>
+            </w:pPr>
+            <w:r>
+              <w:rPr>
+                <w:b/>
+              </w:rPr>
+              <w:t>Paso</w:t>
+            </w:r>
+          </w:p>
+        </w:tc>
+        <w:tc>
+          <w:tcPr>
+            <w:tcW w:w="5310" w:type="dxa"/>
             <w:gridSpan w:val="2"/>
-            <w:shd w:val="clear" w:color="auto" w:fill="auto"/>
-            <w:tcMar>
-              <w:top w:w="100" w:type="dxa"/>
-              <w:left w:w="100" w:type="dxa"/>
-              <w:bottom w:w="100" w:type="dxa"/>
-              <w:right w:w="100" w:type="dxa"/>
-            </w:tcMar>
-          </w:tcPr>
-          <w:p>
-            <w:r>
-              <w:rPr>
-                <w:rFonts w:eastAsia="Cambria"/>
-              </w:rPr>
-              <w:t>El usuario debe tener acceso a Internet y estar en la página web.</w:t>
-            </w:r>
-          </w:p>
-        </w:tc>
-      </w:tr>
-      <w:tr>
-        <w:tc>
-          <w:tcPr>
-            <w:tcW w:w="2580" w:type="dxa"/>
-            <w:shd w:val="clear" w:color="auto" w:fill="auto"/>
-            <w:tcMar>
-              <w:top w:w="100" w:type="dxa"/>
-              <w:left w:w="100" w:type="dxa"/>
-              <w:bottom w:w="100" w:type="dxa"/>
-              <w:right w:w="100" w:type="dxa"/>
-            </w:tcMar>
-          </w:tcPr>
-          <w:p>
-            <w:pPr>
-              <w:rPr>
-                <w:b/>
-              </w:rPr>
-            </w:pPr>
-            <w:r>
-              <w:rPr>
-                <w:b/>
-              </w:rPr>
-              <w:t>Flujo normal</w:t>
-            </w:r>
-          </w:p>
-        </w:tc>
-        <w:tc>
-          <w:tcPr>
-            <w:tcW w:w="900" w:type="dxa"/>
-            <w:shd w:val="clear" w:color="auto" w:fill="auto"/>
-            <w:tcMar>
-              <w:top w:w="100" w:type="dxa"/>
-              <w:left w:w="100" w:type="dxa"/>
-              <w:bottom w:w="100" w:type="dxa"/>
-              <w:right w:w="100" w:type="dxa"/>
-            </w:tcMar>
-          </w:tcPr>
-          <w:p>
-            <w:pPr>
-              <w:rPr>
-                <w:b/>
-              </w:rPr>
-            </w:pPr>
-            <w:r>
-              <w:rPr>
-                <w:b/>
-              </w:rPr>
-              <w:t>Paso</w:t>
-            </w:r>
-          </w:p>
-        </w:tc>
-        <w:tc>
-          <w:tcPr>
-            <w:tcW w:w="5310" w:type="dxa"/>
             <w:shd w:val="clear" w:color="auto" w:fill="auto"/>
             <w:tcMar>
               <w:top w:w="100" w:type="dxa"/>
@@ -20430,6 +21097,7 @@
         <w:tc>
           <w:tcPr>
             <w:tcW w:w="5310" w:type="dxa"/>
+            <w:gridSpan w:val="2"/>
             <w:shd w:val="clear" w:color="auto" w:fill="auto"/>
             <w:tcMar>
               <w:top w:w="100" w:type="dxa"/>
@@ -20506,6 +21174,7 @@
         <w:tc>
           <w:tcPr>
             <w:tcW w:w="5310" w:type="dxa"/>
+            <w:gridSpan w:val="2"/>
             <w:shd w:val="clear" w:color="auto" w:fill="auto"/>
             <w:tcMar>
               <w:top w:w="100" w:type="dxa"/>
@@ -20582,6 +21251,7 @@
         <w:tc>
           <w:tcPr>
             <w:tcW w:w="5310" w:type="dxa"/>
+            <w:gridSpan w:val="2"/>
             <w:shd w:val="clear" w:color="auto" w:fill="auto"/>
             <w:tcMar>
               <w:top w:w="100" w:type="dxa"/>
@@ -20670,6 +21340,7 @@
         <w:tc>
           <w:tcPr>
             <w:tcW w:w="5310" w:type="dxa"/>
+            <w:gridSpan w:val="2"/>
             <w:shd w:val="clear" w:color="auto" w:fill="auto"/>
             <w:tcMar>
               <w:top w:w="100" w:type="dxa"/>
@@ -20853,6 +21524,7 @@
         <w:tc>
           <w:tcPr>
             <w:tcW w:w="5310" w:type="dxa"/>
+            <w:gridSpan w:val="2"/>
             <w:shd w:val="clear" w:color="auto" w:fill="auto"/>
             <w:tcMar>
               <w:top w:w="100" w:type="dxa"/>
@@ -20952,7 +21624,7 @@
         <w:tc>
           <w:tcPr>
             <w:tcW w:w="6210" w:type="dxa"/>
-            <w:gridSpan w:val="2"/>
+            <w:gridSpan w:val="3"/>
             <w:shd w:val="clear" w:color="auto" w:fill="auto"/>
             <w:tcMar>
               <w:top w:w="100" w:type="dxa"/>
@@ -20978,6 +21650,7 @@
         <w:tc>
           <w:tcPr>
             <w:tcW w:w="2580" w:type="dxa"/>
+            <w:vMerge w:val="restart"/>
             <w:shd w:val="clear" w:color="auto" w:fill="auto"/>
             <w:tcMar>
               <w:top w:w="100" w:type="dxa"/>
@@ -21002,25 +21675,56 @@
         </w:tc>
         <w:tc>
           <w:tcPr>
-            <w:tcW w:w="6210" w:type="dxa"/>
+            <w:tcW w:w="950" w:type="dxa"/>
             <w:gridSpan w:val="2"/>
-            <w:shd w:val="clear" w:color="auto" w:fill="auto"/>
-            <w:tcMar>
-              <w:top w:w="100" w:type="dxa"/>
-              <w:left w:w="100" w:type="dxa"/>
-              <w:bottom w:w="100" w:type="dxa"/>
-              <w:right w:w="100" w:type="dxa"/>
-            </w:tcMar>
-          </w:tcPr>
-          <w:p>
-            <w:r>
-              <w:t>El catálogo no se muestra correctamente</w:t>
-            </w:r>
-            <w:r>
-              <w:t xml:space="preserve"> por fallo al mostrar los productos lo que no se podrá seleccionar los productos</w:t>
-            </w:r>
-            <w:r>
-              <w:t>.</w:t>
+            <w:tcBorders>
+              <w:right w:val="single" w:sz="4" w:space="0" w:color="auto"/>
+            </w:tcBorders>
+            <w:shd w:val="clear" w:color="auto" w:fill="auto"/>
+            <w:tcMar>
+              <w:top w:w="100" w:type="dxa"/>
+              <w:left w:w="100" w:type="dxa"/>
+              <w:bottom w:w="100" w:type="dxa"/>
+              <w:right w:w="100" w:type="dxa"/>
+            </w:tcMar>
+          </w:tcPr>
+          <w:p>
+            <w:pPr>
+              <w:rPr>
+                <w:b/>
+                <w:bCs/>
+              </w:rPr>
+            </w:pPr>
+            <w:r>
+              <w:rPr>
+                <w:b/>
+                <w:bCs/>
+              </w:rPr>
+              <w:t>Paso</w:t>
+            </w:r>
+          </w:p>
+        </w:tc>
+        <w:tc>
+          <w:tcPr>
+            <w:tcW w:w="5260" w:type="dxa"/>
+            <w:tcBorders>
+              <w:left w:val="single" w:sz="4" w:space="0" w:color="auto"/>
+            </w:tcBorders>
+            <w:shd w:val="clear" w:color="auto" w:fill="auto"/>
+          </w:tcPr>
+          <w:p>
+            <w:pPr>
+              <w:rPr>
+                <w:b/>
+                <w:bCs/>
+              </w:rPr>
+            </w:pPr>
+            <w:r>
+              <w:rPr>
+                <w:b/>
+                <w:bCs/>
+              </w:rPr>
+              <w:t>Acción</w:t>
             </w:r>
           </w:p>
         </w:tc>
@@ -21032,6 +21736,66 @@
         <w:tc>
           <w:tcPr>
             <w:tcW w:w="2580" w:type="dxa"/>
+            <w:vMerge/>
+            <w:shd w:val="clear" w:color="auto" w:fill="auto"/>
+            <w:tcMar>
+              <w:top w:w="100" w:type="dxa"/>
+              <w:left w:w="100" w:type="dxa"/>
+              <w:bottom w:w="100" w:type="dxa"/>
+              <w:right w:w="100" w:type="dxa"/>
+            </w:tcMar>
+          </w:tcPr>
+          <w:p>
+            <w:pPr>
+              <w:rPr>
+                <w:b/>
+              </w:rPr>
+            </w:pPr>
+          </w:p>
+        </w:tc>
+        <w:tc>
+          <w:tcPr>
+            <w:tcW w:w="950" w:type="dxa"/>
+            <w:gridSpan w:val="2"/>
+            <w:tcBorders>
+              <w:right w:val="single" w:sz="4" w:space="0" w:color="auto"/>
+            </w:tcBorders>
+            <w:shd w:val="clear" w:color="auto" w:fill="auto"/>
+            <w:tcMar>
+              <w:top w:w="100" w:type="dxa"/>
+              <w:left w:w="100" w:type="dxa"/>
+              <w:bottom w:w="100" w:type="dxa"/>
+              <w:right w:w="100" w:type="dxa"/>
+            </w:tcMar>
+          </w:tcPr>
+          <w:p>
+            <w:r>
+              <w:t>1</w:t>
+            </w:r>
+          </w:p>
+        </w:tc>
+        <w:tc>
+          <w:tcPr>
+            <w:tcW w:w="5260" w:type="dxa"/>
+            <w:tcBorders>
+              <w:left w:val="single" w:sz="4" w:space="0" w:color="auto"/>
+            </w:tcBorders>
+            <w:shd w:val="clear" w:color="auto" w:fill="auto"/>
+          </w:tcPr>
+          <w:p>
+            <w:r>
+              <w:t>El catálogo no se muestra correctamente por fallo al mostrar los productos lo que no se podrá seleccionar los productos.</w:t>
+            </w:r>
+          </w:p>
+        </w:tc>
+      </w:tr>
+      <w:tr>
+        <w:trPr>
+          <w:trHeight w:val="440"/>
+        </w:trPr>
+        <w:tc>
+          <w:tcPr>
+            <w:tcW w:w="2580" w:type="dxa"/>
             <w:vMerge w:val="restart"/>
             <w:shd w:val="clear" w:color="auto" w:fill="auto"/>
             <w:tcMar>
@@ -21058,7 +21822,7 @@
         <w:tc>
           <w:tcPr>
             <w:tcW w:w="6210" w:type="dxa"/>
-            <w:gridSpan w:val="2"/>
+            <w:gridSpan w:val="3"/>
             <w:shd w:val="clear" w:color="auto" w:fill="auto"/>
             <w:tcMar>
               <w:top w:w="100" w:type="dxa"/>
@@ -21117,7 +21881,7 @@
         <w:tc>
           <w:tcPr>
             <w:tcW w:w="6210" w:type="dxa"/>
-            <w:gridSpan w:val="2"/>
+            <w:gridSpan w:val="3"/>
             <w:shd w:val="clear" w:color="auto" w:fill="auto"/>
             <w:tcMar>
               <w:top w:w="100" w:type="dxa"/>
@@ -21170,7 +21934,8 @@
       <w:tblGrid>
         <w:gridCol w:w="2580"/>
         <w:gridCol w:w="900"/>
-        <w:gridCol w:w="5310"/>
+        <w:gridCol w:w="180"/>
+        <w:gridCol w:w="5130"/>
       </w:tblGrid>
       <w:tr>
         <w:trPr>
@@ -21211,7 +21976,7 @@
         <w:tc>
           <w:tcPr>
             <w:tcW w:w="6210" w:type="dxa"/>
-            <w:gridSpan w:val="2"/>
+            <w:gridSpan w:val="3"/>
             <w:shd w:val="clear" w:color="auto" w:fill="auto"/>
             <w:tcMar>
               <w:top w:w="100" w:type="dxa"/>
@@ -21262,7 +22027,7 @@
         <w:tc>
           <w:tcPr>
             <w:tcW w:w="6210" w:type="dxa"/>
-            <w:gridSpan w:val="2"/>
+            <w:gridSpan w:val="3"/>
             <w:shd w:val="clear" w:color="auto" w:fill="auto"/>
             <w:tcMar>
               <w:top w:w="100" w:type="dxa"/>
@@ -21310,7 +22075,7 @@
         <w:tc>
           <w:tcPr>
             <w:tcW w:w="6210" w:type="dxa"/>
-            <w:gridSpan w:val="2"/>
+            <w:gridSpan w:val="3"/>
             <w:shd w:val="clear" w:color="auto" w:fill="auto"/>
             <w:tcMar>
               <w:top w:w="100" w:type="dxa"/>
@@ -21358,7 +22123,7 @@
         <w:tc>
           <w:tcPr>
             <w:tcW w:w="6210" w:type="dxa"/>
-            <w:gridSpan w:val="2"/>
+            <w:gridSpan w:val="3"/>
             <w:shd w:val="clear" w:color="auto" w:fill="auto"/>
             <w:tcMar>
               <w:top w:w="100" w:type="dxa"/>
@@ -21372,7 +22137,7 @@
               <w:rPr>
                 <w:rFonts w:eastAsia="Cambria"/>
               </w:rPr>
-              <w:t>Propietario, Comprador</w:t>
+              <w:t>Comprador</w:t>
             </w:r>
           </w:p>
         </w:tc>
@@ -21402,6 +22167,7 @@
               <w:rPr>
                 <w:b/>
               </w:rPr>
+              <w:lastRenderedPageBreak/>
               <w:t>Descripción</w:t>
             </w:r>
           </w:p>
@@ -21409,21 +22175,18 @@
         <w:tc>
           <w:tcPr>
             <w:tcW w:w="6210" w:type="dxa"/>
-            <w:gridSpan w:val="2"/>
-            <w:shd w:val="clear" w:color="auto" w:fill="auto"/>
-            <w:tcMar>
-              <w:top w:w="100" w:type="dxa"/>
-              <w:left w:w="100" w:type="dxa"/>
-              <w:bottom w:w="100" w:type="dxa"/>
-              <w:right w:w="100" w:type="dxa"/>
-            </w:tcMar>
-          </w:tcPr>
-          <w:p>
-            <w:r>
-              <w:rPr>
-                <w:rFonts w:eastAsia="Cambria"/>
-              </w:rPr>
-              <w:t>El comprador podrá cotizar la compra de los productos deseados.</w:t>
+            <w:gridSpan w:val="3"/>
+            <w:shd w:val="clear" w:color="auto" w:fill="auto"/>
+            <w:tcMar>
+              <w:top w:w="100" w:type="dxa"/>
+              <w:left w:w="100" w:type="dxa"/>
+              <w:bottom w:w="100" w:type="dxa"/>
+              <w:right w:w="100" w:type="dxa"/>
+            </w:tcMar>
+          </w:tcPr>
+          <w:p>
+            <w:r>
+              <w:t>El comprador puede seleccionar productos del catálogo, agregar sus datos y enviar una solicitud de cotización por el WhatsApp.</w:t>
             </w:r>
           </w:p>
         </w:tc>
@@ -21460,79 +22223,80 @@
         <w:tc>
           <w:tcPr>
             <w:tcW w:w="6210" w:type="dxa"/>
+            <w:gridSpan w:val="3"/>
+            <w:shd w:val="clear" w:color="auto" w:fill="auto"/>
+            <w:tcMar>
+              <w:top w:w="100" w:type="dxa"/>
+              <w:left w:w="100" w:type="dxa"/>
+              <w:bottom w:w="100" w:type="dxa"/>
+              <w:right w:w="100" w:type="dxa"/>
+            </w:tcMar>
+          </w:tcPr>
+          <w:p>
+            <w:r>
+              <w:rPr>
+                <w:rFonts w:eastAsia="Cambria"/>
+              </w:rPr>
+              <w:t>El comprador debe tener acceso a Internet y estar en la página web.</w:t>
+            </w:r>
+          </w:p>
+        </w:tc>
+      </w:tr>
+      <w:tr>
+        <w:tc>
+          <w:tcPr>
+            <w:tcW w:w="2580" w:type="dxa"/>
+            <w:shd w:val="clear" w:color="auto" w:fill="auto"/>
+            <w:tcMar>
+              <w:top w:w="100" w:type="dxa"/>
+              <w:left w:w="100" w:type="dxa"/>
+              <w:bottom w:w="100" w:type="dxa"/>
+              <w:right w:w="100" w:type="dxa"/>
+            </w:tcMar>
+          </w:tcPr>
+          <w:p>
+            <w:pPr>
+              <w:rPr>
+                <w:b/>
+              </w:rPr>
+            </w:pPr>
+            <w:r>
+              <w:rPr>
+                <w:b/>
+              </w:rPr>
+              <w:t>Flujo normal</w:t>
+            </w:r>
+          </w:p>
+        </w:tc>
+        <w:tc>
+          <w:tcPr>
+            <w:tcW w:w="900" w:type="dxa"/>
+            <w:shd w:val="clear" w:color="auto" w:fill="auto"/>
+            <w:tcMar>
+              <w:top w:w="100" w:type="dxa"/>
+              <w:left w:w="100" w:type="dxa"/>
+              <w:bottom w:w="100" w:type="dxa"/>
+              <w:right w:w="100" w:type="dxa"/>
+            </w:tcMar>
+          </w:tcPr>
+          <w:p>
+            <w:pPr>
+              <w:rPr>
+                <w:b/>
+              </w:rPr>
+            </w:pPr>
+            <w:r>
+              <w:rPr>
+                <w:b/>
+              </w:rPr>
+              <w:t>Paso</w:t>
+            </w:r>
+          </w:p>
+        </w:tc>
+        <w:tc>
+          <w:tcPr>
+            <w:tcW w:w="5310" w:type="dxa"/>
             <w:gridSpan w:val="2"/>
-            <w:shd w:val="clear" w:color="auto" w:fill="auto"/>
-            <w:tcMar>
-              <w:top w:w="100" w:type="dxa"/>
-              <w:left w:w="100" w:type="dxa"/>
-              <w:bottom w:w="100" w:type="dxa"/>
-              <w:right w:w="100" w:type="dxa"/>
-            </w:tcMar>
-          </w:tcPr>
-          <w:p>
-            <w:r>
-              <w:rPr>
-                <w:rFonts w:eastAsia="Cambria"/>
-              </w:rPr>
-              <w:t>El comprador debe tener acceso a Internet y estar en la página web.</w:t>
-            </w:r>
-          </w:p>
-        </w:tc>
-      </w:tr>
-      <w:tr>
-        <w:tc>
-          <w:tcPr>
-            <w:tcW w:w="2580" w:type="dxa"/>
-            <w:shd w:val="clear" w:color="auto" w:fill="auto"/>
-            <w:tcMar>
-              <w:top w:w="100" w:type="dxa"/>
-              <w:left w:w="100" w:type="dxa"/>
-              <w:bottom w:w="100" w:type="dxa"/>
-              <w:right w:w="100" w:type="dxa"/>
-            </w:tcMar>
-          </w:tcPr>
-          <w:p>
-            <w:pPr>
-              <w:rPr>
-                <w:b/>
-              </w:rPr>
-            </w:pPr>
-            <w:r>
-              <w:rPr>
-                <w:b/>
-              </w:rPr>
-              <w:t>Flujo normal</w:t>
-            </w:r>
-          </w:p>
-        </w:tc>
-        <w:tc>
-          <w:tcPr>
-            <w:tcW w:w="900" w:type="dxa"/>
-            <w:shd w:val="clear" w:color="auto" w:fill="auto"/>
-            <w:tcMar>
-              <w:top w:w="100" w:type="dxa"/>
-              <w:left w:w="100" w:type="dxa"/>
-              <w:bottom w:w="100" w:type="dxa"/>
-              <w:right w:w="100" w:type="dxa"/>
-            </w:tcMar>
-          </w:tcPr>
-          <w:p>
-            <w:pPr>
-              <w:rPr>
-                <w:b/>
-              </w:rPr>
-            </w:pPr>
-            <w:r>
-              <w:rPr>
-                <w:b/>
-              </w:rPr>
-              <w:t>Paso</w:t>
-            </w:r>
-          </w:p>
-        </w:tc>
-        <w:tc>
-          <w:tcPr>
-            <w:tcW w:w="5310" w:type="dxa"/>
             <w:shd w:val="clear" w:color="auto" w:fill="auto"/>
             <w:tcMar>
               <w:top w:w="100" w:type="dxa"/>
@@ -21609,6 +22373,7 @@
         <w:tc>
           <w:tcPr>
             <w:tcW w:w="5310" w:type="dxa"/>
+            <w:gridSpan w:val="2"/>
             <w:shd w:val="clear" w:color="auto" w:fill="auto"/>
             <w:tcMar>
               <w:top w:w="100" w:type="dxa"/>
@@ -21685,6 +22450,7 @@
         <w:tc>
           <w:tcPr>
             <w:tcW w:w="5310" w:type="dxa"/>
+            <w:gridSpan w:val="2"/>
             <w:shd w:val="clear" w:color="auto" w:fill="auto"/>
             <w:tcMar>
               <w:top w:w="100" w:type="dxa"/>
@@ -21761,6 +22527,7 @@
         <w:tc>
           <w:tcPr>
             <w:tcW w:w="5310" w:type="dxa"/>
+            <w:gridSpan w:val="2"/>
             <w:shd w:val="clear" w:color="auto" w:fill="auto"/>
             <w:tcMar>
               <w:top w:w="100" w:type="dxa"/>
@@ -21837,6 +22604,7 @@
         <w:tc>
           <w:tcPr>
             <w:tcW w:w="5310" w:type="dxa"/>
+            <w:gridSpan w:val="2"/>
             <w:shd w:val="clear" w:color="auto" w:fill="auto"/>
             <w:tcMar>
               <w:top w:w="100" w:type="dxa"/>
@@ -21923,6 +22691,7 @@
         <w:tc>
           <w:tcPr>
             <w:tcW w:w="5310" w:type="dxa"/>
+            <w:gridSpan w:val="2"/>
             <w:shd w:val="clear" w:color="auto" w:fill="auto"/>
             <w:tcMar>
               <w:top w:w="100" w:type="dxa"/>
@@ -22032,6 +22801,7 @@
         <w:tc>
           <w:tcPr>
             <w:tcW w:w="5310" w:type="dxa"/>
+            <w:gridSpan w:val="2"/>
             <w:shd w:val="clear" w:color="auto" w:fill="auto"/>
             <w:tcMar>
               <w:top w:w="100" w:type="dxa"/>
@@ -22134,7 +22904,6 @@
               <w:rPr>
                 <w:rFonts w:eastAsia="Cambria"/>
               </w:rPr>
-              <w:lastRenderedPageBreak/>
               <w:t>3. El sistema verifica el producto que no esté en lista y muestra el mensaje “producto agregado correctamente”</w:t>
             </w:r>
           </w:p>
@@ -22213,6 +22982,7 @@
         <w:tc>
           <w:tcPr>
             <w:tcW w:w="5310" w:type="dxa"/>
+            <w:gridSpan w:val="2"/>
             <w:shd w:val="clear" w:color="auto" w:fill="auto"/>
             <w:tcMar>
               <w:top w:w="100" w:type="dxa"/>
@@ -22387,6 +23157,7 @@
         <w:tc>
           <w:tcPr>
             <w:tcW w:w="5310" w:type="dxa"/>
+            <w:gridSpan w:val="2"/>
             <w:shd w:val="clear" w:color="auto" w:fill="auto"/>
             <w:tcMar>
               <w:top w:w="100" w:type="dxa"/>
@@ -22431,6 +23202,7 @@
               <w:rPr>
                 <w:rFonts w:eastAsia="Cambria"/>
               </w:rPr>
+              <w:lastRenderedPageBreak/>
               <w:t>1.</w:t>
             </w:r>
             <w:r>
@@ -22526,6 +23298,7 @@
               <w:rPr>
                 <w:b/>
               </w:rPr>
+              <w:lastRenderedPageBreak/>
               <w:t>Postcondición</w:t>
             </w:r>
           </w:p>
@@ -22533,7 +23306,7 @@
         <w:tc>
           <w:tcPr>
             <w:tcW w:w="6210" w:type="dxa"/>
-            <w:gridSpan w:val="2"/>
+            <w:gridSpan w:val="3"/>
             <w:shd w:val="clear" w:color="auto" w:fill="auto"/>
             <w:tcMar>
               <w:top w:w="100" w:type="dxa"/>
@@ -22580,25 +23353,44 @@
         </w:tc>
         <w:tc>
           <w:tcPr>
-            <w:tcW w:w="6210" w:type="dxa"/>
+            <w:tcW w:w="1080" w:type="dxa"/>
             <w:gridSpan w:val="2"/>
-            <w:shd w:val="clear" w:color="auto" w:fill="auto"/>
-            <w:tcMar>
-              <w:top w:w="100" w:type="dxa"/>
-              <w:left w:w="100" w:type="dxa"/>
-              <w:bottom w:w="100" w:type="dxa"/>
-              <w:right w:w="100" w:type="dxa"/>
-            </w:tcMar>
-          </w:tcPr>
-          <w:p>
-            <w:r>
-              <w:t>El sistema no permite realizar las cotizaciones</w:t>
-            </w:r>
-            <w:r>
-              <w:t xml:space="preserve"> por fallo al seleccionar productos a cotizar o al llenar el formulario de cotización hay datos incompletos o inválidos lo que no se enviara la cotización al vendedor</w:t>
-            </w:r>
-            <w:r>
-              <w:t>.</w:t>
+            <w:tcBorders>
+              <w:right w:val="single" w:sz="4" w:space="0" w:color="auto"/>
+            </w:tcBorders>
+            <w:shd w:val="clear" w:color="auto" w:fill="auto"/>
+            <w:tcMar>
+              <w:top w:w="100" w:type="dxa"/>
+              <w:left w:w="100" w:type="dxa"/>
+              <w:bottom w:w="100" w:type="dxa"/>
+              <w:right w:w="100" w:type="dxa"/>
+            </w:tcMar>
+          </w:tcPr>
+          <w:p>
+            <w:r>
+              <w:rPr>
+                <w:b/>
+                <w:bCs/>
+              </w:rPr>
+              <w:t>Paso</w:t>
+            </w:r>
+          </w:p>
+        </w:tc>
+        <w:tc>
+          <w:tcPr>
+            <w:tcW w:w="5130" w:type="dxa"/>
+            <w:tcBorders>
+              <w:left w:val="single" w:sz="4" w:space="0" w:color="auto"/>
+            </w:tcBorders>
+            <w:shd w:val="clear" w:color="auto" w:fill="auto"/>
+          </w:tcPr>
+          <w:p>
+            <w:r>
+              <w:rPr>
+                <w:b/>
+                <w:bCs/>
+              </w:rPr>
+              <w:t xml:space="preserve">Acción </w:t>
             </w:r>
           </w:p>
         </w:tc>
@@ -22625,6 +23417,312 @@
                 <w:b/>
               </w:rPr>
             </w:pPr>
+          </w:p>
+        </w:tc>
+        <w:tc>
+          <w:tcPr>
+            <w:tcW w:w="1080" w:type="dxa"/>
+            <w:gridSpan w:val="2"/>
+            <w:tcBorders>
+              <w:right w:val="single" w:sz="4" w:space="0" w:color="auto"/>
+            </w:tcBorders>
+            <w:shd w:val="clear" w:color="auto" w:fill="auto"/>
+            <w:tcMar>
+              <w:top w:w="100" w:type="dxa"/>
+              <w:left w:w="100" w:type="dxa"/>
+              <w:bottom w:w="100" w:type="dxa"/>
+              <w:right w:w="100" w:type="dxa"/>
+            </w:tcMar>
+          </w:tcPr>
+          <w:p>
+            <w:r>
+              <w:t>1</w:t>
+            </w:r>
+          </w:p>
+        </w:tc>
+        <w:tc>
+          <w:tcPr>
+            <w:tcW w:w="5130" w:type="dxa"/>
+            <w:tcBorders>
+              <w:left w:val="single" w:sz="4" w:space="0" w:color="auto"/>
+            </w:tcBorders>
+            <w:shd w:val="clear" w:color="auto" w:fill="auto"/>
+          </w:tcPr>
+          <w:p>
+            <w:r>
+              <w:t>El sistema informa que el producto ya se encuentra en lista de cotización</w:t>
+            </w:r>
+          </w:p>
+        </w:tc>
+      </w:tr>
+      <w:tr>
+        <w:trPr>
+          <w:trHeight w:val="440"/>
+        </w:trPr>
+        <w:tc>
+          <w:tcPr>
+            <w:tcW w:w="2580" w:type="dxa"/>
+            <w:vMerge/>
+            <w:shd w:val="clear" w:color="auto" w:fill="auto"/>
+            <w:tcMar>
+              <w:top w:w="100" w:type="dxa"/>
+              <w:left w:w="100" w:type="dxa"/>
+              <w:bottom w:w="100" w:type="dxa"/>
+              <w:right w:w="100" w:type="dxa"/>
+            </w:tcMar>
+          </w:tcPr>
+          <w:p>
+            <w:pPr>
+              <w:rPr>
+                <w:b/>
+              </w:rPr>
+            </w:pPr>
+          </w:p>
+        </w:tc>
+        <w:tc>
+          <w:tcPr>
+            <w:tcW w:w="1080" w:type="dxa"/>
+            <w:gridSpan w:val="2"/>
+            <w:tcBorders>
+              <w:right w:val="single" w:sz="4" w:space="0" w:color="auto"/>
+            </w:tcBorders>
+            <w:shd w:val="clear" w:color="auto" w:fill="auto"/>
+            <w:tcMar>
+              <w:top w:w="100" w:type="dxa"/>
+              <w:left w:w="100" w:type="dxa"/>
+              <w:bottom w:w="100" w:type="dxa"/>
+              <w:right w:w="100" w:type="dxa"/>
+            </w:tcMar>
+          </w:tcPr>
+          <w:p>
+            <w:r>
+              <w:t>2</w:t>
+            </w:r>
+          </w:p>
+        </w:tc>
+        <w:tc>
+          <w:tcPr>
+            <w:tcW w:w="5130" w:type="dxa"/>
+            <w:tcBorders>
+              <w:left w:val="single" w:sz="4" w:space="0" w:color="auto"/>
+            </w:tcBorders>
+            <w:shd w:val="clear" w:color="auto" w:fill="auto"/>
+          </w:tcPr>
+          <w:p>
+            <w:r>
+              <w:t>El sistema informa que nombre y correo electrónico son obligatorios</w:t>
+            </w:r>
+          </w:p>
+        </w:tc>
+      </w:tr>
+      <w:tr>
+        <w:trPr>
+          <w:trHeight w:val="440"/>
+        </w:trPr>
+        <w:tc>
+          <w:tcPr>
+            <w:tcW w:w="2580" w:type="dxa"/>
+            <w:vMerge/>
+            <w:shd w:val="clear" w:color="auto" w:fill="auto"/>
+            <w:tcMar>
+              <w:top w:w="100" w:type="dxa"/>
+              <w:left w:w="100" w:type="dxa"/>
+              <w:bottom w:w="100" w:type="dxa"/>
+              <w:right w:w="100" w:type="dxa"/>
+            </w:tcMar>
+          </w:tcPr>
+          <w:p>
+            <w:pPr>
+              <w:rPr>
+                <w:b/>
+              </w:rPr>
+            </w:pPr>
+          </w:p>
+        </w:tc>
+        <w:tc>
+          <w:tcPr>
+            <w:tcW w:w="1080" w:type="dxa"/>
+            <w:gridSpan w:val="2"/>
+            <w:tcBorders>
+              <w:right w:val="single" w:sz="4" w:space="0" w:color="auto"/>
+            </w:tcBorders>
+            <w:shd w:val="clear" w:color="auto" w:fill="auto"/>
+            <w:tcMar>
+              <w:top w:w="100" w:type="dxa"/>
+              <w:left w:w="100" w:type="dxa"/>
+              <w:bottom w:w="100" w:type="dxa"/>
+              <w:right w:w="100" w:type="dxa"/>
+            </w:tcMar>
+          </w:tcPr>
+          <w:p>
+            <w:r>
+              <w:t>3</w:t>
+            </w:r>
+          </w:p>
+        </w:tc>
+        <w:tc>
+          <w:tcPr>
+            <w:tcW w:w="5130" w:type="dxa"/>
+            <w:tcBorders>
+              <w:left w:val="single" w:sz="4" w:space="0" w:color="auto"/>
+            </w:tcBorders>
+            <w:shd w:val="clear" w:color="auto" w:fill="auto"/>
+          </w:tcPr>
+          <w:p>
+            <w:r>
+              <w:t xml:space="preserve">Si el nombre </w:t>
+            </w:r>
+            <w:r>
+              <w:t>está</w:t>
+            </w:r>
+            <w:r>
+              <w:t xml:space="preserve"> mal informara al comprador mediante un mensaje de error</w:t>
+            </w:r>
+          </w:p>
+        </w:tc>
+      </w:tr>
+      <w:tr>
+        <w:trPr>
+          <w:trHeight w:val="440"/>
+        </w:trPr>
+        <w:tc>
+          <w:tcPr>
+            <w:tcW w:w="2580" w:type="dxa"/>
+            <w:vMerge/>
+            <w:shd w:val="clear" w:color="auto" w:fill="auto"/>
+            <w:tcMar>
+              <w:top w:w="100" w:type="dxa"/>
+              <w:left w:w="100" w:type="dxa"/>
+              <w:bottom w:w="100" w:type="dxa"/>
+              <w:right w:w="100" w:type="dxa"/>
+            </w:tcMar>
+          </w:tcPr>
+          <w:p>
+            <w:pPr>
+              <w:rPr>
+                <w:b/>
+              </w:rPr>
+            </w:pPr>
+          </w:p>
+        </w:tc>
+        <w:tc>
+          <w:tcPr>
+            <w:tcW w:w="1080" w:type="dxa"/>
+            <w:gridSpan w:val="2"/>
+            <w:tcBorders>
+              <w:right w:val="single" w:sz="4" w:space="0" w:color="auto"/>
+            </w:tcBorders>
+            <w:shd w:val="clear" w:color="auto" w:fill="auto"/>
+            <w:tcMar>
+              <w:top w:w="100" w:type="dxa"/>
+              <w:left w:w="100" w:type="dxa"/>
+              <w:bottom w:w="100" w:type="dxa"/>
+              <w:right w:w="100" w:type="dxa"/>
+            </w:tcMar>
+          </w:tcPr>
+          <w:p>
+            <w:r>
+              <w:t>4</w:t>
+            </w:r>
+          </w:p>
+        </w:tc>
+        <w:tc>
+          <w:tcPr>
+            <w:tcW w:w="5130" w:type="dxa"/>
+            <w:tcBorders>
+              <w:left w:val="single" w:sz="4" w:space="0" w:color="auto"/>
+            </w:tcBorders>
+            <w:shd w:val="clear" w:color="auto" w:fill="auto"/>
+          </w:tcPr>
+          <w:p>
+            <w:r>
+              <w:t>Si el correo electrónico está mal informara al comprador mediante un mensaje de error</w:t>
+            </w:r>
+          </w:p>
+        </w:tc>
+      </w:tr>
+      <w:tr>
+        <w:trPr>
+          <w:trHeight w:val="440"/>
+        </w:trPr>
+        <w:tc>
+          <w:tcPr>
+            <w:tcW w:w="2580" w:type="dxa"/>
+            <w:vMerge/>
+            <w:shd w:val="clear" w:color="auto" w:fill="auto"/>
+            <w:tcMar>
+              <w:top w:w="100" w:type="dxa"/>
+              <w:left w:w="100" w:type="dxa"/>
+              <w:bottom w:w="100" w:type="dxa"/>
+              <w:right w:w="100" w:type="dxa"/>
+            </w:tcMar>
+          </w:tcPr>
+          <w:p>
+            <w:pPr>
+              <w:rPr>
+                <w:b/>
+              </w:rPr>
+            </w:pPr>
+          </w:p>
+        </w:tc>
+        <w:tc>
+          <w:tcPr>
+            <w:tcW w:w="1080" w:type="dxa"/>
+            <w:gridSpan w:val="2"/>
+            <w:tcBorders>
+              <w:right w:val="single" w:sz="4" w:space="0" w:color="auto"/>
+            </w:tcBorders>
+            <w:shd w:val="clear" w:color="auto" w:fill="auto"/>
+            <w:tcMar>
+              <w:top w:w="100" w:type="dxa"/>
+              <w:left w:w="100" w:type="dxa"/>
+              <w:bottom w:w="100" w:type="dxa"/>
+              <w:right w:w="100" w:type="dxa"/>
+            </w:tcMar>
+          </w:tcPr>
+          <w:p>
+            <w:r>
+              <w:t>5</w:t>
+            </w:r>
+          </w:p>
+        </w:tc>
+        <w:tc>
+          <w:tcPr>
+            <w:tcW w:w="5130" w:type="dxa"/>
+            <w:tcBorders>
+              <w:left w:val="single" w:sz="4" w:space="0" w:color="auto"/>
+            </w:tcBorders>
+            <w:shd w:val="clear" w:color="auto" w:fill="auto"/>
+          </w:tcPr>
+          <w:p>
+            <w:r>
+              <w:t>Los datos se ingresan correctamente, sin embargo, no se redirige al comprador al WhatsApp del propietario.</w:t>
+            </w:r>
+          </w:p>
+        </w:tc>
+      </w:tr>
+      <w:tr>
+        <w:trPr>
+          <w:trHeight w:val="440"/>
+        </w:trPr>
+        <w:tc>
+          <w:tcPr>
+            <w:tcW w:w="2580" w:type="dxa"/>
+            <w:vMerge w:val="restart"/>
+            <w:shd w:val="clear" w:color="auto" w:fill="auto"/>
+            <w:tcMar>
+              <w:top w:w="100" w:type="dxa"/>
+              <w:left w:w="100" w:type="dxa"/>
+              <w:bottom w:w="100" w:type="dxa"/>
+              <w:right w:w="100" w:type="dxa"/>
+            </w:tcMar>
+          </w:tcPr>
+          <w:p>
+            <w:pPr>
+              <w:rPr>
+                <w:b/>
+              </w:rPr>
+            </w:pPr>
             <w:r>
               <w:rPr>
                 <w:b/>
@@ -22636,7 +23734,7 @@
         <w:tc>
           <w:tcPr>
             <w:tcW w:w="6210" w:type="dxa"/>
-            <w:gridSpan w:val="2"/>
+            <w:gridSpan w:val="3"/>
             <w:shd w:val="clear" w:color="auto" w:fill="auto"/>
             <w:tcMar>
               <w:top w:w="100" w:type="dxa"/>
@@ -22695,7 +23793,7 @@
         <w:tc>
           <w:tcPr>
             <w:tcW w:w="6210" w:type="dxa"/>
-            <w:gridSpan w:val="2"/>
+            <w:gridSpan w:val="3"/>
             <w:shd w:val="clear" w:color="auto" w:fill="auto"/>
             <w:tcMar>
               <w:top w:w="100" w:type="dxa"/>
@@ -22743,13 +23841,13 @@
       <w:bookmarkStart w:id="27" w:name="_35nkun2" w:colFirst="0" w:colLast="0"/>
       <w:bookmarkEnd w:id="27"/>
       <w:r>
-        <w:lastRenderedPageBreak/>
         <w:tab/>
         <w:t>5.3 Requisitos no funcionales</w:t>
       </w:r>
     </w:p>
     <w:p>
       <w:r>
+        <w:lastRenderedPageBreak/>
         <w:tab/>
       </w:r>
     </w:p>
@@ -23775,11 +24873,7 @@
               <w:jc w:val="center"/>
             </w:pPr>
             <w:r>
-              <w:t xml:space="preserve"> El sistema deberá implementar medidas de seguridad robustas para proteger la información confidencial de </w:t>
-            </w:r>
-            <w:r>
-              <w:lastRenderedPageBreak/>
-              <w:t>los usuarios y los datos del negocio.</w:t>
+              <w:t xml:space="preserve"> El sistema deberá implementar medidas de seguridad robustas para proteger la información confidencial de los usuarios y los datos del negocio.</w:t>
             </w:r>
           </w:p>
         </w:tc>
@@ -24652,6 +25746,7 @@
               <w:rPr>
                 <w:b/>
               </w:rPr>
+              <w:lastRenderedPageBreak/>
               <w:t>NFR–04</w:t>
             </w:r>
           </w:p>
@@ -25717,7 +26812,6 @@
               <w:rPr>
                 <w:rFonts w:ascii="Arial" w:eastAsia="Arial" w:hAnsi="Arial" w:cs="Arial"/>
               </w:rPr>
-              <w:lastRenderedPageBreak/>
               <w:t>0</w:t>
             </w:r>
             <w:r>
@@ -25867,6 +26961,7 @@
               <w:rPr>
                 <w:rFonts w:ascii="Arial" w:eastAsia="Arial" w:hAnsi="Arial" w:cs="Arial"/>
               </w:rPr>
+              <w:lastRenderedPageBreak/>
               <w:t>IRQ-</w:t>
             </w:r>
             <w:r>
@@ -27920,7 +29015,6 @@
         <w:rPr>
           <w:b/>
         </w:rPr>
-        <w:lastRenderedPageBreak/>
         <w:t>Cachama:</w:t>
       </w:r>
       <w:r>
@@ -27941,6 +29035,7 @@
         <w:rPr>
           <w:b/>
         </w:rPr>
+        <w:lastRenderedPageBreak/>
         <w:t>DDT (Diagrama Documentos-Tarea):</w:t>
       </w:r>
       <w:r>

</xml_diff>